<commit_message>
added a complete intro, added the group objective. added vscode to the implementation techniques
</commit_message>
<xml_diff>
--- a/Group2_CMSC-4900-Proposal.docx
+++ b/Group2_CMSC-4900-Proposal.docx
@@ -236,6 +236,7 @@
     </w:p>
     <w:p>
       <w:pPr>
+        <w:spacing w:line="360" w:lineRule="auto"/>
         <w:jc w:val="center"/>
         <w:rPr>
           <w:rFonts w:ascii="Arial" w:hAnsi="Arial" w:cs="Arial"/>
@@ -257,6 +258,7 @@
     </w:p>
     <w:p>
       <w:pPr>
+        <w:spacing w:line="360" w:lineRule="auto"/>
         <w:jc w:val="center"/>
         <w:rPr>
           <w:rFonts w:ascii="Arial" w:hAnsi="Arial" w:cs="Arial"/>
@@ -275,15 +277,24 @@
     </w:p>
     <w:p>
       <w:pPr>
-        <w:rPr>
-          <w:rFonts w:ascii="Arial" w:hAnsi="Arial" w:cs="Arial"/>
-          <w:sz w:val="32"/>
-          <w:szCs w:val="32"/>
-        </w:rPr>
-      </w:pPr>
-      <w:r>
-        <w:rPr>
-          <w:rFonts w:ascii="Arial" w:hAnsi="Arial" w:cs="Arial"/>
+        <w:spacing w:line="360" w:lineRule="auto"/>
+        <w:rPr>
+          <w:rFonts w:ascii="Arial" w:hAnsi="Arial" w:cs="Arial"/>
+          <w:b/>
+          <w:bCs/>
+          <w:i/>
+          <w:iCs/>
+          <w:sz w:val="32"/>
+          <w:szCs w:val="32"/>
+        </w:rPr>
+      </w:pPr>
+      <w:r>
+        <w:rPr>
+          <w:rFonts w:ascii="Arial" w:hAnsi="Arial" w:cs="Arial"/>
+          <w:b/>
+          <w:bCs/>
+          <w:i/>
+          <w:iCs/>
           <w:sz w:val="32"/>
           <w:szCs w:val="32"/>
         </w:rPr>
@@ -292,6 +303,7 @@
     </w:p>
     <w:p>
       <w:pPr>
+        <w:spacing w:line="360" w:lineRule="auto"/>
         <w:rPr>
           <w:rFonts w:ascii="Arial" w:hAnsi="Arial" w:cs="Arial"/>
         </w:rPr>
@@ -327,6 +339,7 @@
     </w:p>
     <w:p>
       <w:pPr>
+        <w:spacing w:line="360" w:lineRule="auto"/>
         <w:rPr>
           <w:rFonts w:ascii="Arial" w:hAnsi="Arial" w:cs="Arial"/>
         </w:rPr>
@@ -361,6 +374,7 @@
     </w:p>
     <w:p>
       <w:pPr>
+        <w:spacing w:line="360" w:lineRule="auto"/>
         <w:rPr>
           <w:rFonts w:ascii="Arial" w:hAnsi="Arial" w:cs="Arial"/>
         </w:rPr>
@@ -395,22 +409,32 @@
     </w:p>
     <w:p>
       <w:pPr>
-        <w:rPr>
-          <w:rFonts w:ascii="Arial" w:hAnsi="Arial" w:cs="Arial"/>
-        </w:rPr>
-      </w:pPr>
-    </w:p>
-    <w:p>
-      <w:pPr>
-        <w:rPr>
-          <w:rFonts w:ascii="Arial" w:hAnsi="Arial" w:cs="Arial"/>
-          <w:sz w:val="32"/>
-          <w:szCs w:val="32"/>
-        </w:rPr>
-      </w:pPr>
-      <w:r>
-        <w:rPr>
-          <w:rFonts w:ascii="Arial" w:hAnsi="Arial" w:cs="Arial"/>
+        <w:spacing w:line="360" w:lineRule="auto"/>
+        <w:rPr>
+          <w:rFonts w:ascii="Arial" w:hAnsi="Arial" w:cs="Arial"/>
+        </w:rPr>
+      </w:pPr>
+    </w:p>
+    <w:p>
+      <w:pPr>
+        <w:spacing w:line="360" w:lineRule="auto"/>
+        <w:rPr>
+          <w:rFonts w:ascii="Arial" w:hAnsi="Arial" w:cs="Arial"/>
+          <w:b/>
+          <w:bCs/>
+          <w:i/>
+          <w:iCs/>
+          <w:sz w:val="32"/>
+          <w:szCs w:val="32"/>
+        </w:rPr>
+      </w:pPr>
+      <w:r>
+        <w:rPr>
+          <w:rFonts w:ascii="Arial" w:hAnsi="Arial" w:cs="Arial"/>
+          <w:b/>
+          <w:bCs/>
+          <w:i/>
+          <w:iCs/>
           <w:sz w:val="32"/>
           <w:szCs w:val="32"/>
         </w:rPr>
@@ -419,6 +443,7 @@
     </w:p>
     <w:p>
       <w:pPr>
+        <w:spacing w:line="360" w:lineRule="auto"/>
         <w:rPr>
           <w:rFonts w:ascii="Arial" w:hAnsi="Arial" w:cs="Arial"/>
         </w:rPr>
@@ -435,25 +460,292 @@
         <w:rPr>
           <w:rFonts w:ascii="Arial" w:hAnsi="Arial" w:cs="Arial"/>
         </w:rPr>
-        <w:t xml:space="preserve">This application aims to </w:t>
-      </w:r>
-      <w:r>
-        <w:rPr>
-          <w:rFonts w:ascii="Arial" w:hAnsi="Arial" w:cs="Arial"/>
-        </w:rPr>
-        <w:t>utilize a database and artificial intelligence analysis to encourage students to maintain a healthy lifestyle through healthy competition by uploading activities they have completed into a single</w:t>
-      </w:r>
-      <w:r>
-        <w:rPr>
-          <w:rFonts w:ascii="Arial" w:hAnsi="Arial" w:cs="Arial"/>
-        </w:rPr>
-        <w:t xml:space="preserve"> platform. </w:t>
-      </w:r>
-      <w:r>
-        <w:rPr>
-          <w:rFonts w:ascii="Arial" w:hAnsi="Arial" w:cs="Arial"/>
-        </w:rPr>
-        <w:t xml:space="preserve">Students are encouraged to join their respective team or </w:t>
+        <w:t>T</w:t>
+      </w:r>
+      <w:r>
+        <w:rPr>
+          <w:rFonts w:ascii="Arial" w:hAnsi="Arial" w:cs="Arial"/>
+        </w:rPr>
+        <w:t xml:space="preserve">he Vulcan </w:t>
+      </w:r>
+      <w:r>
+        <w:rPr>
+          <w:rFonts w:ascii="Arial" w:hAnsi="Arial" w:cs="Arial"/>
+        </w:rPr>
+        <w:t>Activity Tracker – Senior Project 2025-2026 is a web</w:t>
+      </w:r>
+      <w:r>
+        <w:rPr>
+          <w:rFonts w:ascii="Arial" w:hAnsi="Arial" w:cs="Arial"/>
+        </w:rPr>
+        <w:t xml:space="preserve">-based </w:t>
+      </w:r>
+      <w:r>
+        <w:rPr>
+          <w:rFonts w:ascii="Arial" w:hAnsi="Arial" w:cs="Arial"/>
+        </w:rPr>
+        <w:t xml:space="preserve">application </w:t>
+      </w:r>
+      <w:r>
+        <w:rPr>
+          <w:rFonts w:ascii="Arial" w:hAnsi="Arial" w:cs="Arial"/>
+        </w:rPr>
+        <w:t xml:space="preserve">to track PennWest </w:t>
+      </w:r>
+      <w:r>
+        <w:rPr>
+          <w:rFonts w:ascii="Arial" w:hAnsi="Arial" w:cs="Arial"/>
+        </w:rPr>
+        <w:t>student athletic activities in a fun interactive environment.</w:t>
+      </w:r>
+      <w:r>
+        <w:rPr>
+          <w:rFonts w:ascii="Arial" w:hAnsi="Arial" w:cs="Arial"/>
+        </w:rPr>
+        <w:t xml:space="preserve"> </w:t>
+      </w:r>
+      <w:r>
+        <w:rPr>
+          <w:rFonts w:ascii="Arial" w:hAnsi="Arial" w:cs="Arial"/>
+        </w:rPr>
+        <w:t>This application will c</w:t>
+      </w:r>
+      <w:r>
+        <w:rPr>
+          <w:rFonts w:ascii="Arial" w:hAnsi="Arial" w:cs="Arial"/>
+        </w:rPr>
+        <w:t>ombin</w:t>
+      </w:r>
+      <w:r>
+        <w:rPr>
+          <w:rFonts w:ascii="Arial" w:hAnsi="Arial" w:cs="Arial"/>
+        </w:rPr>
+        <w:t xml:space="preserve">e </w:t>
+      </w:r>
+      <w:r>
+        <w:rPr>
+          <w:rFonts w:ascii="Arial" w:hAnsi="Arial" w:cs="Arial"/>
+        </w:rPr>
+        <w:t>the features of</w:t>
+      </w:r>
+      <w:r>
+        <w:rPr>
+          <w:rFonts w:ascii="Arial" w:hAnsi="Arial" w:cs="Arial"/>
+        </w:rPr>
+        <w:t xml:space="preserve"> recording workouts, viewing performance </w:t>
+      </w:r>
+      <w:r>
+        <w:rPr>
+          <w:rFonts w:ascii="Arial" w:hAnsi="Arial" w:cs="Arial"/>
+        </w:rPr>
+        <w:t>analysis,</w:t>
+      </w:r>
+      <w:r>
+        <w:rPr>
+          <w:rFonts w:ascii="Arial" w:hAnsi="Arial" w:cs="Arial"/>
+        </w:rPr>
+        <w:t xml:space="preserve"> and</w:t>
+      </w:r>
+      <w:r>
+        <w:rPr>
+          <w:rFonts w:ascii="Arial" w:hAnsi="Arial" w:cs="Arial"/>
+        </w:rPr>
+        <w:t xml:space="preserve"> following leaderboards</w:t>
+      </w:r>
+      <w:r>
+        <w:rPr>
+          <w:rFonts w:ascii="Arial" w:hAnsi="Arial" w:cs="Arial"/>
+        </w:rPr>
+        <w:t xml:space="preserve">, with the social aspect of friendly </w:t>
+      </w:r>
+      <w:r>
+        <w:rPr>
+          <w:rFonts w:ascii="Arial" w:hAnsi="Arial" w:cs="Arial"/>
+        </w:rPr>
+        <w:t>competitions</w:t>
+      </w:r>
+      <w:r>
+        <w:rPr>
+          <w:rFonts w:ascii="Arial" w:hAnsi="Arial" w:cs="Arial"/>
+        </w:rPr>
+        <w:t>.</w:t>
+      </w:r>
+      <w:r>
+        <w:rPr>
+          <w:rFonts w:ascii="Arial" w:hAnsi="Arial" w:cs="Arial"/>
+        </w:rPr>
+        <w:t xml:space="preserve"> </w:t>
+      </w:r>
+      <w:r>
+        <w:rPr>
+          <w:rFonts w:ascii="Arial" w:hAnsi="Arial" w:cs="Arial"/>
+        </w:rPr>
+        <w:t xml:space="preserve">PennWest student users will be able to login with their </w:t>
+      </w:r>
+      <w:r>
+        <w:rPr>
+          <w:rFonts w:ascii="Arial" w:hAnsi="Arial" w:cs="Arial"/>
+        </w:rPr>
+        <w:t>student email to access many daily fitness tracking amenities. Our project is de</w:t>
+      </w:r>
+      <w:r>
+        <w:rPr>
+          <w:rFonts w:ascii="Arial" w:hAnsi="Arial" w:cs="Arial"/>
+        </w:rPr>
+        <w:t xml:space="preserve">signed to service both advanced student athletes that train daily and recreational </w:t>
+      </w:r>
+      <w:r>
+        <w:rPr>
+          <w:rFonts w:ascii="Arial" w:hAnsi="Arial" w:cs="Arial"/>
+        </w:rPr>
+        <w:t>fitness users that enjoy participating with friends and clubs.</w:t>
+      </w:r>
+    </w:p>
+    <w:p>
+      <w:pPr>
+        <w:spacing w:line="360" w:lineRule="auto"/>
+        <w:ind w:firstLine="720"/>
+        <w:rPr>
+          <w:rFonts w:ascii="Arial" w:hAnsi="Arial" w:cs="Arial"/>
+        </w:rPr>
+      </w:pPr>
+      <w:r>
+        <w:rPr>
+          <w:rFonts w:ascii="Arial" w:hAnsi="Arial" w:cs="Arial"/>
+        </w:rPr>
+        <w:t xml:space="preserve">We </w:t>
+      </w:r>
+      <w:r>
+        <w:rPr>
+          <w:rFonts w:ascii="Arial" w:hAnsi="Arial" w:cs="Arial"/>
+        </w:rPr>
+        <w:t xml:space="preserve">aim to </w:t>
+      </w:r>
+      <w:r>
+        <w:rPr>
+          <w:rFonts w:ascii="Arial" w:hAnsi="Arial" w:cs="Arial"/>
+        </w:rPr>
+        <w:t>utilize a database and artificial intelligence</w:t>
+      </w:r>
+      <w:r>
+        <w:rPr>
+          <w:rFonts w:ascii="Arial" w:hAnsi="Arial" w:cs="Arial"/>
+        </w:rPr>
+        <w:t xml:space="preserve"> </w:t>
+      </w:r>
+      <w:r>
+        <w:rPr>
+          <w:rFonts w:ascii="Arial" w:hAnsi="Arial" w:cs="Arial"/>
+        </w:rPr>
+        <w:t>to encourage students to maintain a healthy lifestyle through</w:t>
+      </w:r>
+      <w:r>
+        <w:rPr>
+          <w:rFonts w:ascii="Arial" w:hAnsi="Arial" w:cs="Arial"/>
+        </w:rPr>
+        <w:t xml:space="preserve"> sports</w:t>
+      </w:r>
+      <w:r>
+        <w:rPr>
+          <w:rFonts w:ascii="Arial" w:hAnsi="Arial" w:cs="Arial"/>
+        </w:rPr>
+        <w:t>,</w:t>
+      </w:r>
+      <w:r>
+        <w:rPr>
+          <w:rFonts w:ascii="Arial" w:hAnsi="Arial" w:cs="Arial"/>
+        </w:rPr>
+        <w:t xml:space="preserve"> </w:t>
+      </w:r>
+      <w:r>
+        <w:rPr>
+          <w:rFonts w:ascii="Arial" w:hAnsi="Arial" w:cs="Arial"/>
+        </w:rPr>
+        <w:t xml:space="preserve">workouts, and </w:t>
+      </w:r>
+      <w:r>
+        <w:rPr>
+          <w:rFonts w:ascii="Arial" w:hAnsi="Arial" w:cs="Arial"/>
+        </w:rPr>
+        <w:t xml:space="preserve">athletic </w:t>
+      </w:r>
+      <w:r>
+        <w:rPr>
+          <w:rFonts w:ascii="Arial" w:hAnsi="Arial" w:cs="Arial"/>
+        </w:rPr>
+        <w:t>competition</w:t>
+      </w:r>
+      <w:r>
+        <w:rPr>
+          <w:rFonts w:ascii="Arial" w:hAnsi="Arial" w:cs="Arial"/>
+        </w:rPr>
+        <w:t xml:space="preserve">. The Vulcan Activity Tracker will allow students to </w:t>
+      </w:r>
+      <w:r>
+        <w:rPr>
+          <w:rFonts w:ascii="Arial" w:hAnsi="Arial" w:cs="Arial"/>
+        </w:rPr>
+        <w:t>upload activities they have completed into a single</w:t>
+      </w:r>
+      <w:r>
+        <w:rPr>
+          <w:rFonts w:ascii="Arial" w:hAnsi="Arial" w:cs="Arial"/>
+        </w:rPr>
+        <w:t xml:space="preserve"> platform</w:t>
+      </w:r>
+      <w:r>
+        <w:rPr>
+          <w:rFonts w:ascii="Arial" w:hAnsi="Arial" w:cs="Arial"/>
+        </w:rPr>
+        <w:t>, reducing the workflow of several planner apps</w:t>
+      </w:r>
+      <w:r>
+        <w:rPr>
+          <w:rFonts w:ascii="Arial" w:hAnsi="Arial" w:cs="Arial"/>
+        </w:rPr>
+        <w:t xml:space="preserve"> and </w:t>
+      </w:r>
+      <w:r>
+        <w:rPr>
+          <w:rFonts w:ascii="Arial" w:hAnsi="Arial" w:cs="Arial"/>
+        </w:rPr>
+        <w:t>streamlin</w:t>
+      </w:r>
+      <w:r>
+        <w:rPr>
+          <w:rFonts w:ascii="Arial" w:hAnsi="Arial" w:cs="Arial"/>
+        </w:rPr>
+        <w:t>ing daily habits</w:t>
+      </w:r>
+      <w:r>
+        <w:rPr>
+          <w:rFonts w:ascii="Arial" w:hAnsi="Arial" w:cs="Arial"/>
+        </w:rPr>
+        <w:t xml:space="preserve">. </w:t>
+      </w:r>
+      <w:r>
+        <w:rPr>
+          <w:rFonts w:ascii="Arial" w:hAnsi="Arial" w:cs="Arial"/>
+        </w:rPr>
+        <w:t>PennWest s</w:t>
+      </w:r>
+      <w:r>
+        <w:rPr>
+          <w:rFonts w:ascii="Arial" w:hAnsi="Arial" w:cs="Arial"/>
+        </w:rPr>
+        <w:t xml:space="preserve">tudents are encouraged to join their respective </w:t>
+      </w:r>
+      <w:r>
+        <w:rPr>
+          <w:rFonts w:ascii="Arial" w:hAnsi="Arial" w:cs="Arial"/>
+        </w:rPr>
+        <w:t>teams</w:t>
+      </w:r>
+      <w:r>
+        <w:rPr>
+          <w:rFonts w:ascii="Arial" w:hAnsi="Arial" w:cs="Arial"/>
+        </w:rPr>
+        <w:t xml:space="preserve"> or </w:t>
       </w:r>
       <w:r>
         <w:rPr>
@@ -473,33 +765,71 @@
         </w:rPr>
         <w:t>create a group with their friends to view each other’s activities.</w:t>
       </w:r>
-    </w:p>
-    <w:p>
-      <w:pPr>
-        <w:rPr>
-          <w:rFonts w:ascii="Arial" w:hAnsi="Arial" w:cs="Arial"/>
-        </w:rPr>
-      </w:pPr>
-    </w:p>
-    <w:p>
-      <w:pPr>
-        <w:rPr>
-          <w:rFonts w:ascii="Arial" w:hAnsi="Arial" w:cs="Arial"/>
-          <w:sz w:val="32"/>
-          <w:szCs w:val="32"/>
-        </w:rPr>
-      </w:pPr>
-      <w:r>
-        <w:rPr>
-          <w:rFonts w:ascii="Arial" w:hAnsi="Arial" w:cs="Arial"/>
-          <w:sz w:val="32"/>
-          <w:szCs w:val="32"/>
-        </w:rPr>
+      <w:r>
+        <w:rPr>
+          <w:rFonts w:ascii="Arial" w:hAnsi="Arial" w:cs="Arial"/>
+        </w:rPr>
+        <w:t xml:space="preserve"> W</w:t>
+      </w:r>
+      <w:r>
+        <w:rPr>
+          <w:rFonts w:ascii="Arial" w:hAnsi="Arial" w:cs="Arial"/>
+        </w:rPr>
+        <w:t>e hope to promote healthy habits</w:t>
+      </w:r>
+      <w:r>
+        <w:rPr>
+          <w:rFonts w:ascii="Arial" w:hAnsi="Arial" w:cs="Arial"/>
+        </w:rPr>
+        <w:t>, while bringing the campus together in an athletic community!</w:t>
+      </w:r>
+    </w:p>
+    <w:p>
+      <w:pPr>
+        <w:spacing w:line="360" w:lineRule="auto"/>
+        <w:rPr>
+          <w:rFonts w:ascii="Arial" w:hAnsi="Arial" w:cs="Arial"/>
+        </w:rPr>
+      </w:pPr>
+    </w:p>
+    <w:p>
+      <w:pPr>
+        <w:spacing w:line="360" w:lineRule="auto"/>
+        <w:rPr>
+          <w:rFonts w:ascii="Arial" w:hAnsi="Arial" w:cs="Arial"/>
+        </w:rPr>
+      </w:pPr>
+    </w:p>
+    <w:p>
+      <w:pPr>
+        <w:spacing w:line="360" w:lineRule="auto"/>
+        <w:rPr>
+          <w:rFonts w:ascii="Arial" w:hAnsi="Arial" w:cs="Arial"/>
+          <w:b/>
+          <w:bCs/>
+          <w:i/>
+          <w:iCs/>
+          <w:sz w:val="32"/>
+          <w:szCs w:val="32"/>
+        </w:rPr>
+      </w:pPr>
+      <w:r>
+        <w:rPr>
+          <w:rFonts w:ascii="Arial" w:hAnsi="Arial" w:cs="Arial"/>
+          <w:b/>
+          <w:bCs/>
+          <w:i/>
+          <w:iCs/>
+          <w:sz w:val="32"/>
+          <w:szCs w:val="32"/>
+        </w:rPr>
+        <w:lastRenderedPageBreak/>
         <w:t>Motivation</w:t>
       </w:r>
     </w:p>
     <w:p>
       <w:pPr>
+        <w:spacing w:line="360" w:lineRule="auto"/>
         <w:rPr>
           <w:rFonts w:ascii="Arial" w:hAnsi="Arial" w:cs="Arial"/>
         </w:rPr>
@@ -528,20 +858,49 @@
         <w:rPr>
           <w:rFonts w:ascii="Arial" w:hAnsi="Arial" w:cs="Arial"/>
         </w:rPr>
-        <w:t xml:space="preserve"> it is not worth the price. Our application will allow users to access some of the higher-end features without incurring a fee.</w:t>
-      </w:r>
-    </w:p>
-    <w:p>
-      <w:pPr>
-        <w:rPr>
-          <w:rFonts w:ascii="Arial" w:hAnsi="Arial" w:cs="Arial"/>
-          <w:sz w:val="32"/>
-          <w:szCs w:val="32"/>
-        </w:rPr>
-      </w:pPr>
-      <w:r>
-        <w:rPr>
-          <w:rFonts w:ascii="Arial" w:hAnsi="Arial" w:cs="Arial"/>
+        <w:t xml:space="preserve"> it is not worth the price. Our application will allow </w:t>
+      </w:r>
+      <w:r>
+        <w:rPr>
+          <w:rFonts w:ascii="Arial" w:hAnsi="Arial" w:cs="Arial"/>
+        </w:rPr>
+        <w:t xml:space="preserve">PennWest Student </w:t>
+      </w:r>
+      <w:r>
+        <w:rPr>
+          <w:rFonts w:ascii="Arial" w:hAnsi="Arial" w:cs="Arial"/>
+        </w:rPr>
+        <w:t>users to access some of the higher-end features without incurring a fee.</w:t>
+      </w:r>
+    </w:p>
+    <w:p>
+      <w:pPr>
+        <w:spacing w:line="360" w:lineRule="auto"/>
+        <w:rPr>
+          <w:rFonts w:ascii="Arial" w:hAnsi="Arial" w:cs="Arial"/>
+        </w:rPr>
+      </w:pPr>
+    </w:p>
+    <w:p>
+      <w:pPr>
+        <w:spacing w:line="360" w:lineRule="auto"/>
+        <w:rPr>
+          <w:rFonts w:ascii="Arial" w:hAnsi="Arial" w:cs="Arial"/>
+          <w:b/>
+          <w:bCs/>
+          <w:i/>
+          <w:iCs/>
+          <w:sz w:val="32"/>
+          <w:szCs w:val="32"/>
+        </w:rPr>
+      </w:pPr>
+      <w:r>
+        <w:rPr>
+          <w:rFonts w:ascii="Arial" w:hAnsi="Arial" w:cs="Arial"/>
+          <w:b/>
+          <w:bCs/>
+          <w:i/>
+          <w:iCs/>
           <w:sz w:val="32"/>
           <w:szCs w:val="32"/>
         </w:rPr>
@@ -555,6 +914,7 @@
           <w:ilvl w:val="0"/>
           <w:numId w:val="2"/>
         </w:numPr>
+        <w:spacing w:line="360" w:lineRule="auto"/>
         <w:rPr>
           <w:rFonts w:ascii="Arial" w:hAnsi="Arial" w:cs="Arial"/>
         </w:rPr>
@@ -573,6 +933,7 @@
           <w:ilvl w:val="1"/>
           <w:numId w:val="2"/>
         </w:numPr>
+        <w:spacing w:line="360" w:lineRule="auto"/>
         <w:rPr>
           <w:rFonts w:ascii="Arial" w:hAnsi="Arial" w:cs="Arial"/>
         </w:rPr>
@@ -583,14 +944,12 @@
         </w:rPr>
         <w:t xml:space="preserve">A working database is crucial in this program as the user will be entering activities into the </w:t>
       </w:r>
-      <w:proofErr w:type="gramStart"/>
-      <w:r>
-        <w:rPr>
-          <w:rFonts w:ascii="Arial" w:hAnsi="Arial" w:cs="Arial"/>
-        </w:rPr>
-        <w:t>application</w:t>
-      </w:r>
-      <w:proofErr w:type="gramEnd"/>
+      <w:r>
+        <w:rPr>
+          <w:rFonts w:ascii="Arial" w:hAnsi="Arial" w:cs="Arial"/>
+        </w:rPr>
+        <w:t>application,</w:t>
+      </w:r>
       <w:r>
         <w:rPr>
           <w:rFonts w:ascii="Arial" w:hAnsi="Arial" w:cs="Arial"/>
@@ -605,6 +964,7 @@
           <w:ilvl w:val="0"/>
           <w:numId w:val="2"/>
         </w:numPr>
+        <w:spacing w:line="360" w:lineRule="auto"/>
         <w:rPr>
           <w:rFonts w:ascii="Arial" w:hAnsi="Arial" w:cs="Arial"/>
         </w:rPr>
@@ -623,6 +983,7 @@
           <w:ilvl w:val="1"/>
           <w:numId w:val="2"/>
         </w:numPr>
+        <w:spacing w:line="360" w:lineRule="auto"/>
         <w:rPr>
           <w:rFonts w:ascii="Arial" w:hAnsi="Arial" w:cs="Arial"/>
         </w:rPr>
@@ -643,21 +1004,7 @@
         <w:rPr>
           <w:rFonts w:ascii="Arial" w:hAnsi="Arial" w:cs="Arial"/>
         </w:rPr>
-        <w:t xml:space="preserve"> would allow everyone with a </w:t>
-      </w:r>
-      <w:proofErr w:type="spellStart"/>
-      <w:r>
-        <w:rPr>
-          <w:rFonts w:ascii="Arial" w:hAnsi="Arial" w:cs="Arial"/>
-        </w:rPr>
-        <w:t>PennWest</w:t>
-      </w:r>
-      <w:proofErr w:type="spellEnd"/>
-      <w:r>
-        <w:rPr>
-          <w:rFonts w:ascii="Arial" w:hAnsi="Arial" w:cs="Arial"/>
-        </w:rPr>
-        <w:t xml:space="preserve"> email to log in to the application and track their desired activity.</w:t>
+        <w:t xml:space="preserve"> would allow everyone with a PennWest email to log in to the application and track their desired activity.</w:t>
       </w:r>
     </w:p>
     <w:p>
@@ -667,6 +1014,7 @@
           <w:ilvl w:val="0"/>
           <w:numId w:val="2"/>
         </w:numPr>
+        <w:spacing w:line="360" w:lineRule="auto"/>
         <w:rPr>
           <w:rFonts w:ascii="Arial" w:hAnsi="Arial" w:cs="Arial"/>
         </w:rPr>
@@ -685,37 +1033,234 @@
           <w:ilvl w:val="1"/>
           <w:numId w:val="2"/>
         </w:numPr>
-        <w:rPr>
-          <w:rFonts w:ascii="Arial" w:hAnsi="Arial" w:cs="Arial"/>
-        </w:rPr>
-      </w:pPr>
-      <w:r>
-        <w:rPr>
-          <w:rFonts w:ascii="Arial" w:hAnsi="Arial" w:cs="Arial"/>
+        <w:spacing w:line="360" w:lineRule="auto"/>
+        <w:rPr>
+          <w:rFonts w:ascii="Arial" w:hAnsi="Arial" w:cs="Arial"/>
+        </w:rPr>
+      </w:pPr>
+      <w:r>
+        <w:rPr>
+          <w:rFonts w:ascii="Arial" w:hAnsi="Arial" w:cs="Arial"/>
+        </w:rPr>
+        <w:t xml:space="preserve">Designing the dashboard with a user-friendly approach will promote the Vulcan Activity Tracker’s use in daily campus life. </w:t>
+      </w:r>
+    </w:p>
+    <w:p>
+      <w:pPr>
+        <w:pStyle w:val="ListParagraph"/>
+        <w:numPr>
+          <w:ilvl w:val="0"/>
+          <w:numId w:val="2"/>
+        </w:numPr>
+        <w:spacing w:line="360" w:lineRule="auto"/>
+        <w:rPr>
+          <w:rFonts w:ascii="Arial" w:hAnsi="Arial" w:cs="Arial"/>
+        </w:rPr>
+      </w:pPr>
+      <w:r>
+        <w:rPr>
+          <w:rFonts w:ascii="Arial" w:hAnsi="Arial" w:cs="Arial"/>
+        </w:rPr>
+        <w:t>Student Interaction</w:t>
+      </w:r>
+    </w:p>
+    <w:p>
+      <w:pPr>
+        <w:pStyle w:val="ListParagraph"/>
+        <w:numPr>
+          <w:ilvl w:val="1"/>
+          <w:numId w:val="2"/>
+        </w:numPr>
+        <w:spacing w:line="360" w:lineRule="auto"/>
+        <w:rPr>
+          <w:rFonts w:ascii="Arial" w:hAnsi="Arial" w:cs="Arial"/>
+        </w:rPr>
+      </w:pPr>
+      <w:r>
+        <w:rPr>
+          <w:rFonts w:ascii="Arial" w:hAnsi="Arial" w:cs="Arial"/>
+        </w:rPr>
+        <w:t>Students will be able to make</w:t>
+      </w:r>
+      <w:r>
+        <w:rPr>
+          <w:rFonts w:ascii="Arial" w:hAnsi="Arial" w:cs="Arial"/>
+        </w:rPr>
+        <w:t xml:space="preserve"> their own</w:t>
+      </w:r>
+      <w:r>
+        <w:rPr>
+          <w:rFonts w:ascii="Arial" w:hAnsi="Arial" w:cs="Arial"/>
+        </w:rPr>
+        <w:t xml:space="preserve"> </w:t>
+      </w:r>
+      <w:r>
+        <w:rPr>
+          <w:rFonts w:ascii="Arial" w:hAnsi="Arial" w:cs="Arial"/>
+        </w:rPr>
+        <w:t xml:space="preserve">personalized </w:t>
+      </w:r>
+      <w:r>
+        <w:rPr>
+          <w:rFonts w:ascii="Arial" w:hAnsi="Arial" w:cs="Arial"/>
+        </w:rPr>
+        <w:t xml:space="preserve">groups for </w:t>
+      </w:r>
+      <w:r>
+        <w:rPr>
+          <w:rFonts w:ascii="Arial" w:hAnsi="Arial" w:cs="Arial"/>
+        </w:rPr>
+        <w:t xml:space="preserve">both </w:t>
+      </w:r>
+      <w:r>
+        <w:rPr>
+          <w:rFonts w:ascii="Arial" w:hAnsi="Arial" w:cs="Arial"/>
+        </w:rPr>
+        <w:t xml:space="preserve">campus clubs and friends to </w:t>
+      </w:r>
+      <w:r>
+        <w:rPr>
+          <w:rFonts w:ascii="Arial" w:hAnsi="Arial" w:cs="Arial"/>
+        </w:rPr>
+        <w:t>track activities</w:t>
+      </w:r>
+      <w:r>
+        <w:rPr>
+          <w:rFonts w:ascii="Arial" w:hAnsi="Arial" w:cs="Arial"/>
+        </w:rPr>
+        <w:t>, allowing others to participate</w:t>
+      </w:r>
+      <w:r>
+        <w:rPr>
+          <w:rFonts w:ascii="Arial" w:hAnsi="Arial" w:cs="Arial"/>
+        </w:rPr>
+        <w:t>.</w:t>
+      </w:r>
+      <w:r>
+        <w:rPr>
+          <w:rFonts w:ascii="Arial" w:hAnsi="Arial" w:cs="Arial"/>
+        </w:rPr>
+        <w:t xml:space="preserve"> The Vulcan Activity Tracker will display </w:t>
+      </w:r>
+      <w:r>
+        <w:rPr>
+          <w:rFonts w:ascii="Arial" w:hAnsi="Arial" w:cs="Arial"/>
+        </w:rPr>
+        <w:t>what</w:t>
+      </w:r>
+      <w:r>
+        <w:rPr>
+          <w:rFonts w:ascii="Arial" w:hAnsi="Arial" w:cs="Arial"/>
+        </w:rPr>
+        <w:t xml:space="preserve"> </w:t>
+      </w:r>
+      <w:r>
+        <w:rPr>
+          <w:rFonts w:ascii="Arial" w:hAnsi="Arial" w:cs="Arial"/>
+        </w:rPr>
+        <w:t>activities were done as a group</w:t>
+      </w:r>
+      <w:r>
+        <w:rPr>
+          <w:rFonts w:ascii="Arial" w:hAnsi="Arial" w:cs="Arial"/>
+        </w:rPr>
+        <w:t xml:space="preserve"> and the members involved</w:t>
+      </w:r>
+      <w:r>
+        <w:rPr>
+          <w:rFonts w:ascii="Arial" w:hAnsi="Arial" w:cs="Arial"/>
+        </w:rPr>
+        <w:t xml:space="preserve">. </w:t>
+      </w:r>
+    </w:p>
+    <w:p>
+      <w:pPr>
+        <w:pStyle w:val="ListParagraph"/>
+        <w:spacing w:line="360" w:lineRule="auto"/>
+        <w:ind w:left="1440"/>
+        <w:rPr>
+          <w:rFonts w:ascii="Arial" w:hAnsi="Arial" w:cs="Arial"/>
+        </w:rPr>
+      </w:pPr>
+    </w:p>
+    <w:p>
+      <w:pPr>
+        <w:spacing w:line="360" w:lineRule="auto"/>
+        <w:rPr>
+          <w:rFonts w:ascii="Arial" w:hAnsi="Arial" w:cs="Arial"/>
+          <w:b/>
+          <w:bCs/>
+          <w:i/>
+          <w:iCs/>
+          <w:sz w:val="32"/>
+          <w:szCs w:val="32"/>
+        </w:rPr>
+      </w:pPr>
+    </w:p>
+    <w:p>
+      <w:pPr>
+        <w:spacing w:line="360" w:lineRule="auto"/>
+        <w:rPr>
+          <w:rFonts w:ascii="Arial" w:hAnsi="Arial" w:cs="Arial"/>
+          <w:b/>
+          <w:bCs/>
+          <w:i/>
+          <w:iCs/>
+          <w:sz w:val="32"/>
+          <w:szCs w:val="32"/>
+        </w:rPr>
+      </w:pPr>
+    </w:p>
+    <w:p>
+      <w:pPr>
+        <w:spacing w:line="360" w:lineRule="auto"/>
+        <w:rPr>
+          <w:rFonts w:ascii="Arial" w:hAnsi="Arial" w:cs="Arial"/>
+          <w:i/>
+          <w:iCs/>
+        </w:rPr>
+      </w:pPr>
+      <w:r>
+        <w:rPr>
+          <w:rFonts w:ascii="Arial" w:hAnsi="Arial" w:cs="Arial"/>
+          <w:b/>
+          <w:bCs/>
+          <w:i/>
+          <w:iCs/>
+          <w:sz w:val="32"/>
+          <w:szCs w:val="32"/>
         </w:rPr>
         <w:lastRenderedPageBreak/>
-        <w:t xml:space="preserve">Designing the dashboard with a user-friendly approach will promote the Vulcan Activity Tracker’s use in daily campus life. </w:t>
-      </w:r>
-    </w:p>
-    <w:p>
-      <w:pPr>
-        <w:rPr>
-          <w:rFonts w:ascii="Arial" w:hAnsi="Arial" w:cs="Arial"/>
-          <w:sz w:val="32"/>
-          <w:szCs w:val="32"/>
-        </w:rPr>
-      </w:pPr>
-      <w:r>
-        <w:rPr>
-          <w:rFonts w:ascii="Arial" w:hAnsi="Arial" w:cs="Arial"/>
-          <w:sz w:val="32"/>
-          <w:szCs w:val="32"/>
-        </w:rPr>
-        <w:t>Implementation techniques</w:t>
-      </w:r>
-    </w:p>
-    <w:p>
-      <w:pPr>
+        <w:t xml:space="preserve">Implementation </w:t>
+      </w:r>
+      <w:r>
+        <w:rPr>
+          <w:rFonts w:ascii="Arial" w:hAnsi="Arial" w:cs="Arial"/>
+          <w:b/>
+          <w:bCs/>
+          <w:i/>
+          <w:iCs/>
+          <w:sz w:val="32"/>
+          <w:szCs w:val="32"/>
+        </w:rPr>
+        <w:t>T</w:t>
+      </w:r>
+      <w:r>
+        <w:rPr>
+          <w:rFonts w:ascii="Arial" w:hAnsi="Arial" w:cs="Arial"/>
+          <w:b/>
+          <w:bCs/>
+          <w:i/>
+          <w:iCs/>
+          <w:sz w:val="32"/>
+          <w:szCs w:val="32"/>
+        </w:rPr>
+        <w:t>echniques</w:t>
+      </w:r>
+    </w:p>
+    <w:p>
+      <w:pPr>
+        <w:spacing w:line="360" w:lineRule="auto"/>
         <w:rPr>
           <w:rFonts w:ascii="Arial" w:hAnsi="Arial" w:cs="Arial"/>
           <w:i/>
@@ -743,6 +1288,7 @@
     </w:p>
     <w:p>
       <w:pPr>
+        <w:spacing w:line="360" w:lineRule="auto"/>
         <w:rPr>
           <w:rFonts w:ascii="Arial" w:hAnsi="Arial" w:cs="Arial"/>
         </w:rPr>
@@ -752,11 +1298,24 @@
           <w:rFonts w:ascii="Arial" w:hAnsi="Arial" w:cs="Arial"/>
         </w:rPr>
         <w:tab/>
-        <w:t>Docker is a client-server application to build and run a database container. This tool creates a blueprint of the database tables and columns in a cloud-based method to allow for group collaboration and reusability.</w:t>
-      </w:r>
-    </w:p>
-    <w:p>
-      <w:pPr>
+        <w:t xml:space="preserve">Docker is a client-server application to build and run a database container. This tool creates a blueprint of the database tables and columns in a cloud-based method to allow for </w:t>
+      </w:r>
+      <w:r>
+        <w:rPr>
+          <w:rFonts w:ascii="Arial" w:hAnsi="Arial" w:cs="Arial"/>
+        </w:rPr>
+        <w:t xml:space="preserve">programming </w:t>
+      </w:r>
+      <w:r>
+        <w:rPr>
+          <w:rFonts w:ascii="Arial" w:hAnsi="Arial" w:cs="Arial"/>
+        </w:rPr>
+        <w:t>group collaboration and reusability.</w:t>
+      </w:r>
+    </w:p>
+    <w:p>
+      <w:pPr>
+        <w:spacing w:line="360" w:lineRule="auto"/>
         <w:rPr>
           <w:rFonts w:ascii="Arial" w:hAnsi="Arial" w:cs="Arial"/>
           <w:i/>
@@ -804,6 +1363,7 @@
     </w:p>
     <w:p>
       <w:pPr>
+        <w:spacing w:line="360" w:lineRule="auto"/>
         <w:rPr>
           <w:rFonts w:ascii="Arial" w:hAnsi="Arial" w:cs="Arial"/>
           <w:sz w:val="32"/>
@@ -829,134 +1389,193 @@
     </w:p>
     <w:p>
       <w:pPr>
-        <w:rPr>
-          <w:rFonts w:ascii="Arial" w:hAnsi="Arial" w:cs="Arial"/>
-        </w:rPr>
-      </w:pPr>
-    </w:p>
-    <w:p>
-      <w:pPr>
-        <w:rPr>
-          <w:rFonts w:ascii="Arial" w:hAnsi="Arial" w:cs="Arial"/>
-          <w:i/>
-          <w:iCs/>
-          <w:sz w:val="32"/>
-          <w:szCs w:val="32"/>
-        </w:rPr>
-      </w:pPr>
-      <w:r>
-        <w:rPr>
-          <w:rFonts w:ascii="Arial" w:hAnsi="Arial" w:cs="Arial"/>
+        <w:spacing w:line="360" w:lineRule="auto"/>
+        <w:rPr>
+          <w:rFonts w:ascii="Arial" w:hAnsi="Arial" w:cs="Arial"/>
+          <w:i/>
+          <w:iCs/>
+          <w:sz w:val="32"/>
+          <w:szCs w:val="32"/>
+        </w:rPr>
+      </w:pPr>
+      <w:r>
+        <w:rPr>
+          <w:rFonts w:ascii="Arial" w:hAnsi="Arial" w:cs="Arial"/>
+          <w:i/>
+          <w:iCs/>
+          <w:sz w:val="32"/>
+          <w:szCs w:val="32"/>
+        </w:rPr>
+        <w:t>HTML frontend</w:t>
+      </w:r>
+    </w:p>
+    <w:p>
+      <w:pPr>
+        <w:spacing w:line="360" w:lineRule="auto"/>
+        <w:rPr>
+          <w:rFonts w:ascii="Arial" w:hAnsi="Arial" w:cs="Arial"/>
+        </w:rPr>
+      </w:pPr>
+      <w:r>
+        <w:rPr>
+          <w:rFonts w:ascii="Arial" w:hAnsi="Arial" w:cs="Arial"/>
+          <w:i/>
+          <w:iCs/>
+          <w:sz w:val="32"/>
+          <w:szCs w:val="32"/>
         </w:rPr>
         <w:tab/>
       </w:r>
       <w:r>
         <w:rPr>
           <w:rFonts w:ascii="Arial" w:hAnsi="Arial" w:cs="Arial"/>
-          <w:i/>
-          <w:iCs/>
-          <w:sz w:val="32"/>
-          <w:szCs w:val="32"/>
-        </w:rPr>
-        <w:t>HTML frontend</w:t>
-      </w:r>
-    </w:p>
-    <w:p>
-      <w:pPr>
-        <w:rPr>
-          <w:rFonts w:ascii="Arial" w:hAnsi="Arial" w:cs="Arial"/>
-        </w:rPr>
-      </w:pPr>
-      <w:r>
-        <w:rPr>
-          <w:rFonts w:ascii="Arial" w:hAnsi="Arial" w:cs="Arial"/>
-          <w:i/>
-          <w:iCs/>
-          <w:sz w:val="32"/>
-          <w:szCs w:val="32"/>
+        </w:rPr>
+        <w:t xml:space="preserve">HTML and CSS will be used for our frontend framework of this web-based application. We will make use of base templates </w:t>
+      </w:r>
+      <w:r>
+        <w:rPr>
+          <w:rFonts w:ascii="Arial" w:hAnsi="Arial" w:cs="Arial"/>
+        </w:rPr>
+        <w:t>to</w:t>
+      </w:r>
+      <w:r>
+        <w:rPr>
+          <w:rFonts w:ascii="Arial" w:hAnsi="Arial" w:cs="Arial"/>
+        </w:rPr>
+        <w:t xml:space="preserve"> reduce </w:t>
+      </w:r>
+      <w:proofErr w:type="gramStart"/>
+      <w:r>
+        <w:rPr>
+          <w:rFonts w:ascii="Arial" w:hAnsi="Arial" w:cs="Arial"/>
+        </w:rPr>
+        <w:t>all of</w:t>
+      </w:r>
+      <w:proofErr w:type="gramEnd"/>
+      <w:r>
+        <w:rPr>
+          <w:rFonts w:ascii="Arial" w:hAnsi="Arial" w:cs="Arial"/>
+        </w:rPr>
+        <w:t xml:space="preserve"> the code to one place and to make routing to another page easier. CSS will be used for the style of the website</w:t>
+      </w:r>
+      <w:r>
+        <w:rPr>
+          <w:rFonts w:ascii="Arial" w:hAnsi="Arial" w:cs="Arial"/>
+        </w:rPr>
+        <w:t xml:space="preserve">. </w:t>
+      </w:r>
+    </w:p>
+    <w:p>
+      <w:pPr>
+        <w:spacing w:line="360" w:lineRule="auto"/>
+        <w:rPr>
+          <w:rFonts w:ascii="Arial" w:hAnsi="Arial" w:cs="Arial"/>
+          <w:i/>
+          <w:iCs/>
+          <w:sz w:val="32"/>
+          <w:szCs w:val="32"/>
+        </w:rPr>
+      </w:pPr>
+      <w:r>
+        <w:rPr>
+          <w:rFonts w:ascii="Arial" w:hAnsi="Arial" w:cs="Arial"/>
         </w:rPr>
         <w:tab/>
       </w:r>
       <w:r>
         <w:rPr>
           <w:rFonts w:ascii="Arial" w:hAnsi="Arial" w:cs="Arial"/>
-        </w:rPr>
-        <w:t xml:space="preserve">HTML and CSS will be used for our frontend framework of this web-based application. We will make use of base templates </w:t>
-      </w:r>
-      <w:proofErr w:type="gramStart"/>
-      <w:r>
-        <w:rPr>
-          <w:rFonts w:ascii="Arial" w:hAnsi="Arial" w:cs="Arial"/>
-        </w:rPr>
-        <w:t>in order to</w:t>
-      </w:r>
-      <w:proofErr w:type="gramEnd"/>
-      <w:r>
-        <w:rPr>
-          <w:rFonts w:ascii="Arial" w:hAnsi="Arial" w:cs="Arial"/>
-        </w:rPr>
-        <w:t xml:space="preserve"> reduce </w:t>
-      </w:r>
-      <w:proofErr w:type="gramStart"/>
-      <w:r>
-        <w:rPr>
-          <w:rFonts w:ascii="Arial" w:hAnsi="Arial" w:cs="Arial"/>
-        </w:rPr>
-        <w:t>all of</w:t>
-      </w:r>
-      <w:proofErr w:type="gramEnd"/>
-      <w:r>
-        <w:rPr>
-          <w:rFonts w:ascii="Arial" w:hAnsi="Arial" w:cs="Arial"/>
-        </w:rPr>
-        <w:t xml:space="preserve"> the code to one place and to make routing to another page easier. CSS will be used for the style of the website</w:t>
-      </w:r>
-      <w:r>
-        <w:rPr>
-          <w:rFonts w:ascii="Arial" w:hAnsi="Arial" w:cs="Arial"/>
-        </w:rPr>
-        <w:t xml:space="preserve">. </w:t>
-      </w:r>
-    </w:p>
-    <w:p>
-      <w:pPr>
-        <w:rPr>
-          <w:rFonts w:ascii="Arial" w:hAnsi="Arial" w:cs="Arial"/>
-          <w:i/>
-          <w:iCs/>
-          <w:sz w:val="32"/>
-          <w:szCs w:val="32"/>
-        </w:rPr>
-      </w:pPr>
-      <w:r>
-        <w:rPr>
-          <w:rFonts w:ascii="Arial" w:hAnsi="Arial" w:cs="Arial"/>
+          <w:i/>
+          <w:iCs/>
+          <w:sz w:val="32"/>
+          <w:szCs w:val="32"/>
+        </w:rPr>
+        <w:t xml:space="preserve">API </w:t>
+      </w:r>
+      <w:r>
+        <w:rPr>
+          <w:rFonts w:ascii="Arial" w:hAnsi="Arial" w:cs="Arial"/>
+          <w:i/>
+          <w:iCs/>
+          <w:sz w:val="32"/>
+          <w:szCs w:val="32"/>
+        </w:rPr>
+        <w:t>Calls</w:t>
+      </w:r>
+    </w:p>
+    <w:p>
+      <w:pPr>
+        <w:spacing w:line="360" w:lineRule="auto"/>
+        <w:rPr>
+          <w:rFonts w:ascii="Arial" w:hAnsi="Arial" w:cs="Arial"/>
+        </w:rPr>
+      </w:pPr>
+      <w:r>
+        <w:rPr>
+          <w:rFonts w:ascii="Arial" w:hAnsi="Arial" w:cs="Arial"/>
+          <w:i/>
+          <w:iCs/>
+          <w:sz w:val="32"/>
+          <w:szCs w:val="32"/>
         </w:rPr>
         <w:tab/>
       </w:r>
       <w:r>
         <w:rPr>
           <w:rFonts w:ascii="Arial" w:hAnsi="Arial" w:cs="Arial"/>
-          <w:i/>
-          <w:iCs/>
-          <w:sz w:val="32"/>
-          <w:szCs w:val="32"/>
-        </w:rPr>
-        <w:t xml:space="preserve">API </w:t>
-      </w:r>
-      <w:r>
-        <w:rPr>
-          <w:rFonts w:ascii="Arial" w:hAnsi="Arial" w:cs="Arial"/>
-          <w:i/>
-          <w:iCs/>
-          <w:sz w:val="32"/>
-          <w:szCs w:val="32"/>
-        </w:rPr>
-        <w:t>Calls</w:t>
-      </w:r>
-    </w:p>
-    <w:p>
-      <w:pPr>
+        </w:rPr>
+        <w:t xml:space="preserve">We will make use of API calls </w:t>
+      </w:r>
+      <w:r>
+        <w:rPr>
+          <w:rFonts w:ascii="Arial" w:hAnsi="Arial" w:cs="Arial"/>
+        </w:rPr>
+        <w:t>to</w:t>
+      </w:r>
+      <w:r>
+        <w:rPr>
+          <w:rFonts w:ascii="Arial" w:hAnsi="Arial" w:cs="Arial"/>
+        </w:rPr>
+        <w:t xml:space="preserve"> enable our AI coach (more on that in Features). We will also make use of API calls </w:t>
+      </w:r>
+      <w:r>
+        <w:rPr>
+          <w:rFonts w:ascii="Arial" w:hAnsi="Arial" w:cs="Arial"/>
+        </w:rPr>
+        <w:t>to</w:t>
+      </w:r>
+      <w:r>
+        <w:rPr>
+          <w:rFonts w:ascii="Arial" w:hAnsi="Arial" w:cs="Arial"/>
+        </w:rPr>
+        <w:t xml:space="preserve"> display the information that the user wants to see based on filters, searches, organizations, etc.</w:t>
+      </w:r>
+    </w:p>
+    <w:p>
+      <w:pPr>
+        <w:spacing w:line="360" w:lineRule="auto"/>
+        <w:rPr>
+          <w:rFonts w:ascii="Arial" w:hAnsi="Arial" w:cs="Arial"/>
+          <w:i/>
+          <w:iCs/>
+          <w:sz w:val="32"/>
+          <w:szCs w:val="32"/>
+        </w:rPr>
+      </w:pPr>
+      <w:r>
+        <w:rPr>
+          <w:rFonts w:ascii="Arial" w:hAnsi="Arial" w:cs="Arial"/>
+          <w:i/>
+          <w:iCs/>
+          <w:sz w:val="32"/>
+          <w:szCs w:val="32"/>
+        </w:rPr>
+        <w:t>VS Code</w:t>
+      </w:r>
+    </w:p>
+    <w:p>
+      <w:pPr>
+        <w:spacing w:line="360" w:lineRule="auto"/>
         <w:rPr>
           <w:rFonts w:ascii="Arial" w:hAnsi="Arial" w:cs="Arial"/>
         </w:rPr>
@@ -975,63 +1594,119 @@
         <w:rPr>
           <w:rFonts w:ascii="Arial" w:hAnsi="Arial" w:cs="Arial"/>
         </w:rPr>
-        <w:t xml:space="preserve">We will make use of API calls </w:t>
-      </w:r>
-      <w:proofErr w:type="gramStart"/>
-      <w:r>
-        <w:rPr>
-          <w:rFonts w:ascii="Arial" w:hAnsi="Arial" w:cs="Arial"/>
-        </w:rPr>
-        <w:t>in order to</w:t>
-      </w:r>
-      <w:proofErr w:type="gramEnd"/>
-      <w:r>
-        <w:rPr>
-          <w:rFonts w:ascii="Arial" w:hAnsi="Arial" w:cs="Arial"/>
-        </w:rPr>
-        <w:t xml:space="preserve"> enable our AI coach (more on that in Features). We will also make use of API calls </w:t>
-      </w:r>
-      <w:proofErr w:type="gramStart"/>
-      <w:r>
-        <w:rPr>
-          <w:rFonts w:ascii="Arial" w:hAnsi="Arial" w:cs="Arial"/>
-        </w:rPr>
-        <w:t>in order to</w:t>
-      </w:r>
-      <w:proofErr w:type="gramEnd"/>
-      <w:r>
-        <w:rPr>
-          <w:rFonts w:ascii="Arial" w:hAnsi="Arial" w:cs="Arial"/>
-        </w:rPr>
-        <w:t xml:space="preserve"> display the information that the user wants to see based on filters, searches, organizations, etc. </w:t>
-      </w:r>
-    </w:p>
-    <w:p>
-      <w:pPr>
-        <w:rPr>
-          <w:rFonts w:ascii="Arial" w:hAnsi="Arial" w:cs="Arial"/>
-        </w:rPr>
-      </w:pPr>
-    </w:p>
-    <w:p>
-      <w:pPr>
-        <w:rPr>
-          <w:rFonts w:ascii="Arial" w:hAnsi="Arial" w:cs="Arial"/>
-          <w:sz w:val="32"/>
-          <w:szCs w:val="32"/>
-        </w:rPr>
-      </w:pPr>
-      <w:r>
-        <w:rPr>
-          <w:rFonts w:ascii="Arial" w:hAnsi="Arial" w:cs="Arial"/>
-          <w:sz w:val="32"/>
-          <w:szCs w:val="32"/>
-        </w:rPr>
+        <w:t>Visual Studio Code will serve as our code editor for this project.</w:t>
+      </w:r>
+      <w:r>
+        <w:rPr>
+          <w:rFonts w:ascii="Arial" w:hAnsi="Arial" w:cs="Arial"/>
+        </w:rPr>
+        <w:t xml:space="preserve"> This development environment </w:t>
+      </w:r>
+      <w:r>
+        <w:rPr>
+          <w:rFonts w:ascii="Arial" w:hAnsi="Arial" w:cs="Arial"/>
+        </w:rPr>
+        <w:t xml:space="preserve">allows for complex server and client-side architecture. </w:t>
+      </w:r>
+      <w:r>
+        <w:rPr>
+          <w:rFonts w:ascii="Arial" w:hAnsi="Arial" w:cs="Arial"/>
+        </w:rPr>
+        <w:t>Vs Code’s vast extensions</w:t>
+      </w:r>
+      <w:r>
+        <w:rPr>
+          <w:rFonts w:ascii="Arial" w:hAnsi="Arial" w:cs="Arial"/>
+        </w:rPr>
+        <w:t xml:space="preserve"> aid in database debugging, </w:t>
+      </w:r>
+      <w:r>
+        <w:rPr>
+          <w:rFonts w:ascii="Arial" w:hAnsi="Arial" w:cs="Arial"/>
+        </w:rPr>
+        <w:t>front-end</w:t>
+      </w:r>
+      <w:r>
+        <w:rPr>
+          <w:rFonts w:ascii="Arial" w:hAnsi="Arial" w:cs="Arial"/>
+        </w:rPr>
+        <w:t xml:space="preserve"> </w:t>
+      </w:r>
+      <w:r>
+        <w:rPr>
+          <w:rFonts w:ascii="Arial" w:hAnsi="Arial" w:cs="Arial"/>
+        </w:rPr>
+        <w:t>organization</w:t>
+      </w:r>
+      <w:r>
+        <w:rPr>
+          <w:rFonts w:ascii="Arial" w:hAnsi="Arial" w:cs="Arial"/>
+        </w:rPr>
+        <w:t xml:space="preserve">, and API </w:t>
+      </w:r>
+      <w:r>
+        <w:rPr>
+          <w:rFonts w:ascii="Arial" w:hAnsi="Arial" w:cs="Arial"/>
+        </w:rPr>
+        <w:t>design</w:t>
+      </w:r>
+      <w:r>
+        <w:rPr>
+          <w:rFonts w:ascii="Arial" w:hAnsi="Arial" w:cs="Arial"/>
+        </w:rPr>
+        <w:t>. Additionally, Vs Code’s git</w:t>
+      </w:r>
+      <w:r>
+        <w:rPr>
+          <w:rFonts w:ascii="Arial" w:hAnsi="Arial" w:cs="Arial"/>
+        </w:rPr>
+        <w:t>/GitHub integration aids in seamless team collaboration and development.</w:t>
+      </w:r>
+    </w:p>
+    <w:p>
+      <w:pPr>
+        <w:spacing w:line="360" w:lineRule="auto"/>
+        <w:rPr>
+          <w:rFonts w:ascii="Arial" w:hAnsi="Arial" w:cs="Arial"/>
+        </w:rPr>
+      </w:pPr>
+      <w:r>
+        <w:rPr>
+          <w:rFonts w:ascii="Arial" w:hAnsi="Arial" w:cs="Arial"/>
+        </w:rPr>
+        <w:t xml:space="preserve"> </w:t>
+      </w:r>
+    </w:p>
+    <w:p>
+      <w:pPr>
+        <w:spacing w:line="360" w:lineRule="auto"/>
+        <w:rPr>
+          <w:rFonts w:ascii="Arial" w:hAnsi="Arial" w:cs="Arial"/>
+          <w:b/>
+          <w:bCs/>
+          <w:i/>
+          <w:iCs/>
+          <w:sz w:val="32"/>
+          <w:szCs w:val="32"/>
+        </w:rPr>
+      </w:pPr>
+      <w:r>
+        <w:rPr>
+          <w:rFonts w:ascii="Arial" w:hAnsi="Arial" w:cs="Arial"/>
+          <w:b/>
+          <w:bCs/>
+          <w:i/>
+          <w:iCs/>
+          <w:sz w:val="32"/>
+          <w:szCs w:val="32"/>
+        </w:rPr>
+        <w:lastRenderedPageBreak/>
         <w:t>Potential Users</w:t>
       </w:r>
     </w:p>
     <w:p>
       <w:pPr>
+        <w:spacing w:line="360" w:lineRule="auto"/>
         <w:ind w:firstLine="720"/>
         <w:rPr>
           <w:rFonts w:ascii="Arial" w:hAnsi="Arial" w:cs="Arial"/>
@@ -1041,34 +1716,38 @@
         <w:rPr>
           <w:rFonts w:ascii="Arial" w:hAnsi="Arial" w:cs="Arial"/>
         </w:rPr>
-        <w:t xml:space="preserve">The potential users of the Vulcan Activity Tracker are </w:t>
-      </w:r>
-      <w:proofErr w:type="spellStart"/>
-      <w:r>
-        <w:rPr>
-          <w:rFonts w:ascii="Arial" w:hAnsi="Arial" w:cs="Arial"/>
-        </w:rPr>
-        <w:t>PennWest</w:t>
-      </w:r>
-      <w:proofErr w:type="spellEnd"/>
-      <w:r>
-        <w:rPr>
-          <w:rFonts w:ascii="Arial" w:hAnsi="Arial" w:cs="Arial"/>
-        </w:rPr>
-        <w:t xml:space="preserve"> students that enjoy athletic activities. These activities could be student athletes that want to track their progress, personal training planning, and a social aspect of group exercises. By encouraging users to participate in friendly athletic competitions on campus, the Vulcan Activity Tracker can promote a healthy and fun campus lifestyle.</w:t>
-      </w:r>
-    </w:p>
-    <w:p>
-      <w:pPr>
-        <w:rPr>
-          <w:rFonts w:ascii="Arial" w:hAnsi="Arial" w:cs="Arial"/>
-          <w:sz w:val="32"/>
-          <w:szCs w:val="32"/>
-        </w:rPr>
-      </w:pPr>
-      <w:r>
-        <w:rPr>
-          <w:rFonts w:ascii="Arial" w:hAnsi="Arial" w:cs="Arial"/>
+        <w:t>The potential users of the Vulcan Activity Tracker are PennWest students that enjoy athletic activities. These activities could be student athletes that want to track their progress, personal training planning, and a social aspect of group exercises. By encouraging users to participate in friendly athletic competitions on campus, the Vulcan Activity Tracker can promote a healthy and fun campus lifestyle.</w:t>
+      </w:r>
+    </w:p>
+    <w:p>
+      <w:pPr>
+        <w:spacing w:line="360" w:lineRule="auto"/>
+        <w:ind w:firstLine="720"/>
+        <w:rPr>
+          <w:rFonts w:ascii="Arial" w:hAnsi="Arial" w:cs="Arial"/>
+        </w:rPr>
+      </w:pPr>
+    </w:p>
+    <w:p>
+      <w:pPr>
+        <w:spacing w:line="360" w:lineRule="auto"/>
+        <w:rPr>
+          <w:rFonts w:ascii="Arial" w:hAnsi="Arial" w:cs="Arial"/>
+          <w:b/>
+          <w:bCs/>
+          <w:i/>
+          <w:iCs/>
+          <w:sz w:val="32"/>
+          <w:szCs w:val="32"/>
+        </w:rPr>
+      </w:pPr>
+      <w:r>
+        <w:rPr>
+          <w:rFonts w:ascii="Arial" w:hAnsi="Arial" w:cs="Arial"/>
+          <w:b/>
+          <w:bCs/>
+          <w:i/>
+          <w:iCs/>
           <w:sz w:val="32"/>
           <w:szCs w:val="32"/>
         </w:rPr>
@@ -1077,17 +1756,17 @@
     </w:p>
     <w:p>
       <w:pPr>
-        <w:rPr>
-          <w:rFonts w:ascii="Arial" w:hAnsi="Arial" w:cs="Arial"/>
-        </w:rPr>
-      </w:pPr>
-      <w:r>
-        <w:rPr>
-          <w:rFonts w:ascii="Arial" w:hAnsi="Arial" w:cs="Arial"/>
-          <w:sz w:val="32"/>
-          <w:szCs w:val="32"/>
-        </w:rPr>
-        <w:lastRenderedPageBreak/>
+        <w:spacing w:line="360" w:lineRule="auto"/>
+        <w:rPr>
+          <w:rFonts w:ascii="Arial" w:hAnsi="Arial" w:cs="Arial"/>
+        </w:rPr>
+      </w:pPr>
+      <w:r>
+        <w:rPr>
+          <w:rFonts w:ascii="Arial" w:hAnsi="Arial" w:cs="Arial"/>
+          <w:sz w:val="32"/>
+          <w:szCs w:val="32"/>
+        </w:rPr>
         <w:tab/>
       </w:r>
       <w:r>
@@ -1107,6 +1786,7 @@
     </w:p>
     <w:p>
       <w:pPr>
+        <w:spacing w:line="360" w:lineRule="auto"/>
         <w:rPr>
           <w:rFonts w:ascii="Arial" w:hAnsi="Arial" w:cs="Arial"/>
         </w:rPr>
@@ -1134,6 +1814,7 @@
     </w:p>
     <w:p>
       <w:pPr>
+        <w:spacing w:line="360" w:lineRule="auto"/>
         <w:rPr>
           <w:rFonts w:ascii="Arial" w:hAnsi="Arial" w:cs="Arial"/>
         </w:rPr>
@@ -1161,6 +1842,7 @@
     </w:p>
     <w:p>
       <w:pPr>
+        <w:spacing w:line="360" w:lineRule="auto"/>
         <w:rPr>
           <w:rFonts w:ascii="Arial" w:hAnsi="Arial" w:cs="Arial"/>
           <w:sz w:val="28"/>
@@ -1176,22 +1858,30 @@
     </w:p>
     <w:p>
       <w:pPr>
-        <w:rPr>
-          <w:rFonts w:ascii="Arial" w:hAnsi="Arial" w:cs="Arial"/>
-        </w:rPr>
-      </w:pPr>
-    </w:p>
-    <w:p>
+        <w:spacing w:line="360" w:lineRule="auto"/>
+        <w:rPr>
+          <w:rFonts w:ascii="Arial" w:hAnsi="Arial" w:cs="Arial"/>
+        </w:rPr>
+      </w:pPr>
+    </w:p>
+    <w:p>
+      <w:pPr>
+        <w:spacing w:line="360" w:lineRule="auto"/>
+      </w:pPr>
       <w:r>
         <w:br w:type="page"/>
       </w:r>
     </w:p>
     <w:p>
       <w:pPr>
+        <w:spacing w:line="360" w:lineRule="auto"/>
         <w:jc w:val="center"/>
         <w:rPr>
           <w:b/>
           <w:bCs/>
+          <w:sz w:val="32"/>
+          <w:szCs w:val="32"/>
+          <w:u w:val="thick" w:color="C00000"/>
         </w:rPr>
       </w:pPr>
       <w:r>
@@ -1200,7 +1890,9 @@
           <w:bCs/>
           <w:i/>
           <w:iCs/>
-          <w:u w:val="single"/>
+          <w:sz w:val="32"/>
+          <w:szCs w:val="32"/>
+          <w:u w:val="thick" w:color="C00000"/>
         </w:rPr>
         <w:lastRenderedPageBreak/>
         <w:t>Resources</w:t>
@@ -1208,6 +1900,7 @@
     </w:p>
     <w:p>
       <w:pPr>
+        <w:spacing w:line="360" w:lineRule="auto"/>
         <w:jc w:val="center"/>
         <w:rPr>
           <w:b/>
@@ -1217,47 +1910,54 @@
     </w:p>
     <w:p>
       <w:pPr>
+        <w:spacing w:line="360" w:lineRule="auto"/>
         <w:jc w:val="center"/>
+        <w:rPr>
+          <w:i/>
+          <w:iCs/>
+          <w:sz w:val="22"/>
+          <w:szCs w:val="22"/>
+        </w:rPr>
+      </w:pPr>
+      <w:r>
+        <w:t>Strava, Inc. (2025, Sept 11).</w:t>
+      </w:r>
+      <w:r>
         <w:rPr>
           <w:b/>
           <w:bCs/>
         </w:rPr>
-      </w:pPr>
+        <w:t xml:space="preserve"> </w:t>
+      </w:r>
       <w:r>
         <w:rPr>
           <w:b/>
           <w:bCs/>
-        </w:rPr>
-        <w:t xml:space="preserve">Strava, Inc. (2025, Sept 11). </w:t>
+          <w:i/>
+          <w:iCs/>
+        </w:rPr>
+        <w:t>Strava</w:t>
       </w:r>
       <w:r>
         <w:rPr>
           <w:b/>
           <w:bCs/>
-          <w:i/>
-          <w:iCs/>
-        </w:rPr>
-        <w:t>Strava</w:t>
-      </w:r>
-      <w:r>
-        <w:rPr>
-          <w:b/>
-          <w:bCs/>
         </w:rPr>
         <w:t xml:space="preserve"> (Version 428.0.1) </w:t>
       </w:r>
       <w:r>
         <w:rPr>
-          <w:b/>
-          <w:bCs/>
-          <w:i/>
-          <w:iCs/>
+          <w:i/>
+          <w:iCs/>
+          <w:sz w:val="22"/>
+          <w:szCs w:val="22"/>
         </w:rPr>
         <w:t>[Website and Mobile App]</w:t>
       </w:r>
     </w:p>
     <w:p>
       <w:pPr>
+        <w:spacing w:line="360" w:lineRule="auto"/>
         <w:ind w:left="720" w:firstLine="720"/>
         <w:rPr>
           <w:b/>
@@ -1277,6 +1977,7 @@
     </w:p>
     <w:p>
       <w:pPr>
+        <w:spacing w:line="360" w:lineRule="auto"/>
         <w:rPr>
           <w:b/>
           <w:bCs/>
@@ -2095,6 +2796,7 @@
   <w:style w:type="character" w:default="1" w:styleId="DefaultParagraphFont">
     <w:name w:val="Default Paragraph Font"/>
     <w:uiPriority w:val="1"/>
+    <w:semiHidden/>
     <w:unhideWhenUsed/>
   </w:style>
   <w:style w:type="table" w:default="1" w:styleId="TableNormal">

</xml_diff>

<commit_message>
Added more to motivation section
</commit_message>
<xml_diff>
--- a/Group2_CMSC-4900-Proposal.docx
+++ b/Group2_CMSC-4900-Proposal.docx
@@ -880,6 +880,27 @@
           <w:rFonts w:ascii="Arial" w:hAnsi="Arial" w:cs="Arial"/>
         </w:rPr>
       </w:pPr>
+      <w:r>
+        <w:rPr>
+          <w:rFonts w:ascii="Arial" w:hAnsi="Arial" w:cs="Arial"/>
+        </w:rPr>
+        <w:tab/>
+        <w:t xml:space="preserve">We also believe that this could help enhance the community around campus. Many people play sports, are part of sports clubs, or even just like to stay active in general, and this application could be a way for people to connect with others. </w:t>
+      </w:r>
+      <w:r>
+        <w:rPr>
+          <w:rFonts w:ascii="Arial" w:hAnsi="Arial" w:cs="Arial"/>
+        </w:rPr>
+        <w:t>An example would be running. If you are not on the track team, there is no real running club on campus, this app could help you find other people around who also like to run. This could end up motivating people to stay active by doing activities together or by making it a fun competition by comparing statistics at the end of each week.</w:t>
+      </w:r>
+    </w:p>
+    <w:p>
+      <w:pPr>
+        <w:spacing w:line="360" w:lineRule="auto"/>
+        <w:rPr>
+          <w:rFonts w:ascii="Arial" w:hAnsi="Arial" w:cs="Arial"/>
+        </w:rPr>
+      </w:pPr>
     </w:p>
     <w:p>
       <w:pPr>
@@ -1080,6 +1101,7 @@
         <w:rPr>
           <w:rFonts w:ascii="Arial" w:hAnsi="Arial" w:cs="Arial"/>
         </w:rPr>
+        <w:lastRenderedPageBreak/>
         <w:t>Students will be able to make</w:t>
       </w:r>
       <w:r>
@@ -1230,7 +1252,6 @@
           <w:sz w:val="32"/>
           <w:szCs w:val="32"/>
         </w:rPr>
-        <w:lastRenderedPageBreak/>
         <w:t xml:space="preserve">Implementation </w:t>
       </w:r>
       <w:r>
@@ -1431,21 +1452,7 @@
         <w:rPr>
           <w:rFonts w:ascii="Arial" w:hAnsi="Arial" w:cs="Arial"/>
         </w:rPr>
-        <w:t xml:space="preserve"> reduce </w:t>
-      </w:r>
-      <w:proofErr w:type="gramStart"/>
-      <w:r>
-        <w:rPr>
-          <w:rFonts w:ascii="Arial" w:hAnsi="Arial" w:cs="Arial"/>
-        </w:rPr>
-        <w:t>all of</w:t>
-      </w:r>
-      <w:proofErr w:type="gramEnd"/>
-      <w:r>
-        <w:rPr>
-          <w:rFonts w:ascii="Arial" w:hAnsi="Arial" w:cs="Arial"/>
-        </w:rPr>
-        <w:t xml:space="preserve"> the code to one place and to make routing to another page easier. CSS will be used for the style of the website</w:t>
+        <w:t xml:space="preserve"> reduce all of the code to one place and to make routing to another page easier. CSS will be used for the style of the website</w:t>
       </w:r>
       <w:r>
         <w:rPr>
@@ -1555,6 +1562,7 @@
           <w:sz w:val="32"/>
           <w:szCs w:val="32"/>
         </w:rPr>
+        <w:lastRenderedPageBreak/>
         <w:t>VS Code</w:t>
       </w:r>
     </w:p>
@@ -1685,7 +1693,6 @@
           <w:sz w:val="32"/>
           <w:szCs w:val="32"/>
         </w:rPr>
-        <w:lastRenderedPageBreak/>
         <w:t>Potential Users</w:t>
       </w:r>
     </w:p>
@@ -1822,7 +1829,14 @@
         <w:rPr>
           <w:rFonts w:ascii="Arial" w:hAnsi="Arial" w:cs="Arial"/>
         </w:rPr>
-        <w:t xml:space="preserve">– the program will have a feature that will allow a user to select the route they took if their activity was outdoors. There will be a list of available routes along with their mileage. Users can select how many times they did the route, or if they did a second route within the activity (an example would be going into the rotary park loop and then coming back out). </w:t>
+        <w:t xml:space="preserve">– the program will have a feature that will allow a user to select the route they took if their activity was outdoors. There will be a list of available routes along with their mileage. Users can select how many times they did the route, or if they did a </w:t>
+      </w:r>
+      <w:r>
+        <w:rPr>
+          <w:rFonts w:ascii="Arial" w:hAnsi="Arial" w:cs="Arial"/>
+        </w:rPr>
+        <w:lastRenderedPageBreak/>
+        <w:t xml:space="preserve">second route within the activity (an example would be going into the rotary park loop and then coming back out). </w:t>
       </w:r>
     </w:p>
     <w:p>

</xml_diff>